<commit_message>
[UPDATE] bmp update frequency test
</commit_message>
<xml_diff>
--- a/n4-recovery-launch-procedures/recovery-team-launch-procedure.docx
+++ b/n4-recovery-launch-procedures/recovery-team-launch-procedure.docx
@@ -12,6 +12,78 @@
           <w:color w:val="000000" w:themeColor="text1"/>
         </w:rPr>
       </w:pPr>
+      <w:r>
+        <w:rPr>
+          <w:rFonts w:ascii="Helvetica" w:hAnsi="Helvetica"/>
+          <w:b/>
+          <w:bCs/>
+          <w:noProof/>
+          <w:color w:val="000000" w:themeColor="text1"/>
+        </w:rPr>
+        <w:drawing>
+          <wp:anchor distT="0" distB="0" distL="114300" distR="114300" simplePos="0" relativeHeight="251659264" behindDoc="1" locked="0" layoutInCell="1" allowOverlap="1" wp14:anchorId="71D1943A" wp14:editId="3D5D1E7F">
+            <wp:simplePos x="0" y="0"/>
+            <wp:positionH relativeFrom="margin">
+              <wp:align>left</wp:align>
+            </wp:positionH>
+            <wp:positionV relativeFrom="paragraph">
+              <wp:posOffset>0</wp:posOffset>
+            </wp:positionV>
+            <wp:extent cx="485775" cy="485775"/>
+            <wp:effectExtent l="0" t="0" r="9525" b="9525"/>
+            <wp:wrapTight wrapText="bothSides">
+              <wp:wrapPolygon edited="0">
+                <wp:start x="0" y="0"/>
+                <wp:lineTo x="0" y="21176"/>
+                <wp:lineTo x="21176" y="21176"/>
+                <wp:lineTo x="21176" y="0"/>
+                <wp:lineTo x="0" y="0"/>
+              </wp:wrapPolygon>
+            </wp:wrapTight>
+            <wp:docPr id="1792877910" name="Picture 2"/>
+            <wp:cNvGraphicFramePr>
+              <a:graphicFrameLocks xmlns:a="http://schemas.openxmlformats.org/drawingml/2006/main" noChangeAspect="1"/>
+            </wp:cNvGraphicFramePr>
+            <a:graphic xmlns:a="http://schemas.openxmlformats.org/drawingml/2006/main">
+              <a:graphicData uri="http://schemas.openxmlformats.org/drawingml/2006/picture">
+                <pic:pic xmlns:pic="http://schemas.openxmlformats.org/drawingml/2006/picture">
+                  <pic:nvPicPr>
+                    <pic:cNvPr id="1792877910" name="Picture 1792877910"/>
+                    <pic:cNvPicPr/>
+                  </pic:nvPicPr>
+                  <pic:blipFill>
+                    <a:blip r:embed="rId6" cstate="print">
+                      <a:extLst>
+                        <a:ext uri="{28A0092B-C50C-407E-A947-70E740481C1C}">
+                          <a14:useLocalDpi xmlns:a14="http://schemas.microsoft.com/office/drawing/2010/main" val="0"/>
+                        </a:ext>
+                      </a:extLst>
+                    </a:blip>
+                    <a:stretch>
+                      <a:fillRect/>
+                    </a:stretch>
+                  </pic:blipFill>
+                  <pic:spPr>
+                    <a:xfrm>
+                      <a:off x="0" y="0"/>
+                      <a:ext cx="485775" cy="485775"/>
+                    </a:xfrm>
+                    <a:prstGeom prst="rect">
+                      <a:avLst/>
+                    </a:prstGeom>
+                  </pic:spPr>
+                </pic:pic>
+              </a:graphicData>
+            </a:graphic>
+            <wp14:sizeRelH relativeFrom="page">
+              <wp14:pctWidth>0</wp14:pctWidth>
+            </wp14:sizeRelH>
+            <wp14:sizeRelV relativeFrom="page">
+              <wp14:pctHeight>0</wp14:pctHeight>
+            </wp14:sizeRelV>
+          </wp:anchor>
+        </w:drawing>
+      </w:r>
       <w:r>
         <w:rPr>
           <w:rFonts w:ascii="Helvetica" w:hAnsi="Helvetica"/>
@@ -524,7 +596,7 @@
         </w:rPr>
         <w:t xml:space="preserve"> TEST/RUN toggle pin shall be set to RUN, as listed on the N4 Flight software documentation. Check here (</w:t>
       </w:r>
-      <w:hyperlink r:id="rId6" w:history="1">
+      <w:hyperlink r:id="rId7" w:history="1">
         <w:r>
           <w:rPr>
             <w:rStyle w:val="Hyperlink"/>
@@ -2393,7 +2465,7 @@
                     <pic:cNvPicPr/>
                   </pic:nvPicPr>
                   <pic:blipFill>
-                    <a:blip r:embed="rId7">
+                    <a:blip r:embed="rId8">
                       <a:extLst>
                         <a:ext uri="{28A0092B-C50C-407E-A947-70E740481C1C}">
                           <a14:useLocalDpi xmlns:a14="http://schemas.microsoft.com/office/drawing/2010/main" val="0"/>

</xml_diff>